<commit_message>
update consent form to verbal
</commit_message>
<xml_diff>
--- a/static/pdf/consent.docx
+++ b/static/pdf/consent.docx
@@ -1,6 +1,6 @@
 
 <file path=word/document.xml><?xml version="1.0" encoding="utf-8"?>
-<w:document xmlns:wpc="http://schemas.microsoft.com/office/word/2010/wordprocessingCanvas" xmlns:cx="http://schemas.microsoft.com/office/drawing/2014/chartex" xmlns:cx1="http://schemas.microsoft.com/office/drawing/2015/9/8/chartex" xmlns:cx2="http://schemas.microsoft.com/office/drawing/2015/10/21/chartex" xmlns:cx3="http://schemas.microsoft.com/office/drawing/2016/5/9/chartex" xmlns:cx4="http://schemas.microsoft.com/office/drawing/2016/5/10/chartex" xmlns:cx5="http://schemas.microsoft.com/office/drawing/2016/5/11/chartex" xmlns:cx6="http://schemas.microsoft.com/office/drawing/2016/5/12/chartex" xmlns:cx7="http://schemas.microsoft.com/office/drawing/2016/5/13/chartex" xmlns:cx8="http://schemas.microsoft.com/office/drawing/2016/5/14/chartex" xmlns:mc="http://schemas.openxmlformats.org/markup-compatibility/2006" xmlns:aink="http://schemas.microsoft.com/office/drawing/2016/ink" xmlns:am3d="http://schemas.microsoft.com/office/drawing/2017/model3d" xmlns:o="urn:schemas-microsoft-com:office:office" xmlns:r="http://schemas.openxmlformats.org/officeDocument/2006/relationships" xmlns:m="http://schemas.openxmlformats.org/officeDocument/2006/math" xmlns:v="urn:schemas-microsoft-com:vml" xmlns:wp14="http://schemas.microsoft.com/office/word/2010/wordprocessingDrawing" xmlns:wp="http://schemas.openxmlformats.org/drawingml/2006/wordprocessingDrawing" xmlns:w10="urn:schemas-microsoft-com:office:word" xmlns:w="http://schemas.openxmlformats.org/wordprocessingml/2006/main" xmlns:w14="http://schemas.microsoft.com/office/word/2010/wordml" xmlns:w15="http://schemas.microsoft.com/office/word/2012/wordml" xmlns:w16cex="http://schemas.microsoft.com/office/word/2018/wordml/cex" xmlns:w16cid="http://schemas.microsoft.com/office/word/2016/wordml/cid" xmlns:w16="http://schemas.microsoft.com/office/word/2018/wordml" xmlns:w16se="http://schemas.microsoft.com/office/word/2015/wordml/symex" xmlns:wpg="http://schemas.microsoft.com/office/word/2010/wordprocessingGroup" xmlns:wpi="http://schemas.microsoft.com/office/word/2010/wordprocessingInk" xmlns:wne="http://schemas.microsoft.com/office/word/2006/wordml" xmlns:wps="http://schemas.microsoft.com/office/word/2010/wordprocessingShape" mc:Ignorable="w14 w15 w16se w16cid w16 w16cex wp14">
+<w:document xmlns:wpc="http://schemas.microsoft.com/office/word/2010/wordprocessingCanvas" xmlns:cx="http://schemas.microsoft.com/office/drawing/2014/chartex" xmlns:cx1="http://schemas.microsoft.com/office/drawing/2015/9/8/chartex" xmlns:cx2="http://schemas.microsoft.com/office/drawing/2015/10/21/chartex" xmlns:cx3="http://schemas.microsoft.com/office/drawing/2016/5/9/chartex" xmlns:cx4="http://schemas.microsoft.com/office/drawing/2016/5/10/chartex" xmlns:cx5="http://schemas.microsoft.com/office/drawing/2016/5/11/chartex" xmlns:cx6="http://schemas.microsoft.com/office/drawing/2016/5/12/chartex" xmlns:cx7="http://schemas.microsoft.com/office/drawing/2016/5/13/chartex" xmlns:cx8="http://schemas.microsoft.com/office/drawing/2016/5/14/chartex" xmlns:mc="http://schemas.openxmlformats.org/markup-compatibility/2006" xmlns:aink="http://schemas.microsoft.com/office/drawing/2016/ink" xmlns:am3d="http://schemas.microsoft.com/office/drawing/2017/model3d" xmlns:o="urn:schemas-microsoft-com:office:office" xmlns:r="http://schemas.openxmlformats.org/officeDocument/2006/relationships" xmlns:m="http://schemas.openxmlformats.org/officeDocument/2006/math" xmlns:v="urn:schemas-microsoft-com:vml" xmlns:wp14="http://schemas.microsoft.com/office/word/2010/wordprocessingDrawing" xmlns:wp="http://schemas.openxmlformats.org/drawingml/2006/wordprocessingDrawing" xmlns:w10="urn:schemas-microsoft-com:office:word" xmlns:w="http://schemas.openxmlformats.org/wordprocessingml/2006/main" xmlns:w14="http://schemas.microsoft.com/office/word/2010/wordml" xmlns:w15="http://schemas.microsoft.com/office/word/2012/wordml" xmlns:w16cex="http://schemas.microsoft.com/office/word/2018/wordml/cex" xmlns:w16cid="http://schemas.microsoft.com/office/word/2016/wordml/cid" xmlns:w16="http://schemas.microsoft.com/office/word/2018/wordml" xmlns:w16sdtdh="http://schemas.microsoft.com/office/word/2020/wordml/sdtdatahash" xmlns:w16se="http://schemas.microsoft.com/office/word/2015/wordml/symex" xmlns:wpg="http://schemas.microsoft.com/office/word/2010/wordprocessingGroup" xmlns:wpi="http://schemas.microsoft.com/office/word/2010/wordprocessingInk" xmlns:wne="http://schemas.microsoft.com/office/word/2006/wordml" xmlns:wps="http://schemas.microsoft.com/office/word/2010/wordprocessingShape" mc:Ignorable="w14 w15 w16se w16cid w16 w16cex w16sdtdh wp14">
   <w:body>
     <w:p>
       <w:pPr>
@@ -240,13 +240,29 @@
               <w:jc w:val="center"/>
             </w:pPr>
             <w:r>
-              <w:t xml:space="preserve">The following is a short summary of this study to help you decide whether or not to participate. More </w:t>
+              <w:t xml:space="preserve">The following is a short summary of this study to help you decide </w:t>
+            </w:r>
+            <w:proofErr w:type="gramStart"/>
+            <w:r>
+              <w:t>whether or not</w:t>
+            </w:r>
+            <w:proofErr w:type="gramEnd"/>
+            <w:r>
+              <w:t xml:space="preserve"> to participate. More </w:t>
             </w:r>
             <w:r>
               <w:t>detailed</w:t>
             </w:r>
             <w:r>
-              <w:t xml:space="preserve"> information is listed later on in this form.</w:t>
+              <w:t xml:space="preserve"> information is listed </w:t>
+            </w:r>
+            <w:proofErr w:type="gramStart"/>
+            <w:r>
+              <w:t>later on</w:t>
+            </w:r>
+            <w:proofErr w:type="gramEnd"/>
+            <w:r>
+              <w:t xml:space="preserve"> in this form.</w:t>
             </w:r>
           </w:p>
           <w:p>
@@ -639,23 +655,25 @@
                 <w:iCs/>
                 <w:sz w:val="24"/>
               </w:rPr>
-              <w:t xml:space="preserve">brief 20 minute survey about </w:t>
-            </w:r>
+              <w:t xml:space="preserve">brief </w:t>
+            </w:r>
+            <w:proofErr w:type="gramStart"/>
             <w:r>
               <w:rPr>
                 <w:b w:val="0"/>
                 <w:iCs/>
                 <w:sz w:val="24"/>
               </w:rPr>
-              <w:t xml:space="preserve">your </w:t>
-            </w:r>
+              <w:t>20 minute</w:t>
+            </w:r>
+            <w:proofErr w:type="gramEnd"/>
             <w:r>
               <w:rPr>
                 <w:b w:val="0"/>
                 <w:iCs/>
                 <w:sz w:val="24"/>
               </w:rPr>
-              <w:t xml:space="preserve">family characteristics, mobile device use, and what kinds of beverages you and your family </w:t>
+              <w:t xml:space="preserve"> survey about </w:t>
             </w:r>
             <w:r>
               <w:rPr>
@@ -663,7 +681,7 @@
                 <w:iCs/>
                 <w:sz w:val="24"/>
               </w:rPr>
-              <w:t>usually</w:t>
+              <w:t xml:space="preserve">your </w:t>
             </w:r>
             <w:r>
               <w:rPr>
@@ -671,7 +689,7 @@
                 <w:iCs/>
                 <w:sz w:val="24"/>
               </w:rPr>
-              <w:t xml:space="preserve"> drink. </w:t>
+              <w:t xml:space="preserve">family characteristics, mobile device use, and what kinds of beverages you and your family </w:t>
             </w:r>
             <w:r>
               <w:rPr>
@@ -679,7 +697,7 @@
                 <w:iCs/>
                 <w:sz w:val="24"/>
               </w:rPr>
-              <w:t xml:space="preserve"> You</w:t>
+              <w:t>usually</w:t>
             </w:r>
             <w:r>
               <w:rPr>
@@ -687,7 +705,41 @@
                 <w:iCs/>
                 <w:sz w:val="24"/>
               </w:rPr>
-              <w:t xml:space="preserve"> will also use a tool to record how much time your child spends on different apps and games on mobile devices for a 5 day period. </w:t>
+              <w:t xml:space="preserve"> drink. </w:t>
+            </w:r>
+            <w:r>
+              <w:rPr>
+                <w:b w:val="0"/>
+                <w:iCs/>
+                <w:sz w:val="24"/>
+              </w:rPr>
+              <w:t xml:space="preserve"> You</w:t>
+            </w:r>
+            <w:r>
+              <w:rPr>
+                <w:b w:val="0"/>
+                <w:iCs/>
+                <w:sz w:val="24"/>
+              </w:rPr>
+              <w:t xml:space="preserve"> will also use a tool to record how much time your child spends on different apps and games on mobile devices for a </w:t>
+            </w:r>
+            <w:proofErr w:type="gramStart"/>
+            <w:r>
+              <w:rPr>
+                <w:b w:val="0"/>
+                <w:iCs/>
+                <w:sz w:val="24"/>
+              </w:rPr>
+              <w:t>5 day</w:t>
+            </w:r>
+            <w:proofErr w:type="gramEnd"/>
+            <w:r>
+              <w:rPr>
+                <w:b w:val="0"/>
+                <w:iCs/>
+                <w:sz w:val="24"/>
+              </w:rPr>
+              <w:t xml:space="preserve"> period. </w:t>
             </w:r>
             <w:r>
               <w:rPr>
@@ -955,6 +1007,7 @@
           <w:b/>
           <w:sz w:val="28"/>
         </w:rPr>
+        <w:lastRenderedPageBreak/>
         <w:t>Detailed Information</w:t>
       </w:r>
     </w:p>
@@ -1007,7 +1060,28 @@
         </w:rPr>
       </w:pPr>
       <w:r>
-        <w:t xml:space="preserve">Please read this form carefully. It provides important information about participating in research. You have the right to take your time in making decisions about participating in this research. If you have any questions about the research or any portion of this form, you can ask us at any time. If you decide to participate in this research you will be asked to sign this form. A copy of the signed form will be provided to you for your record. </w:t>
+        <w:t xml:space="preserve">Please read this form carefully. It provides important information about participating in research. You have the right to take your time in making decisions about participating in this research. If you have any questions about the research or any portion of this form, you can ask us at any time. If you decide to participate in this </w:t>
+      </w:r>
+      <w:r>
+        <w:t>research</w:t>
+      </w:r>
+      <w:r>
+        <w:t>,</w:t>
+      </w:r>
+      <w:r>
+        <w:t xml:space="preserve"> </w:t>
+      </w:r>
+      <w:r>
+        <w:t>we will ask for verbal consent</w:t>
+      </w:r>
+      <w:r>
+        <w:t xml:space="preserve">. </w:t>
+      </w:r>
+      <w:r>
+        <w:t>You can save this for consent form</w:t>
+      </w:r>
+      <w:r>
+        <w:t xml:space="preserve"> for your record. </w:t>
       </w:r>
     </w:p>
     <w:p>
@@ -1240,7 +1314,25 @@
           <w:bCs w:val="0"/>
           <w:sz w:val="24"/>
         </w:rPr>
-        <w:t xml:space="preserve">t is your choice whether or not to </w:t>
+        <w:t xml:space="preserve">t is your choice </w:t>
+      </w:r>
+      <w:proofErr w:type="gramStart"/>
+      <w:r>
+        <w:rPr>
+          <w:b w:val="0"/>
+          <w:bCs w:val="0"/>
+          <w:sz w:val="24"/>
+        </w:rPr>
+        <w:t>whether or not</w:t>
+      </w:r>
+      <w:proofErr w:type="gramEnd"/>
+      <w:r>
+        <w:rPr>
+          <w:b w:val="0"/>
+          <w:bCs w:val="0"/>
+          <w:sz w:val="24"/>
+        </w:rPr>
+        <w:t xml:space="preserve"> to </w:t>
       </w:r>
       <w:r>
         <w:rPr>
@@ -1536,6 +1628,7 @@
         <w:rPr>
           <w:bCs/>
         </w:rPr>
+        <w:lastRenderedPageBreak/>
         <w:t>It will not cost you anything to participate in this research.</w:t>
       </w:r>
     </w:p>
@@ -1789,7 +1882,21 @@
         <w:rPr>
           <w:rStyle w:val="normaltextrun"/>
         </w:rPr>
-        <w:t xml:space="preserve">in aggregate; </w:t>
+        <w:t xml:space="preserve">in </w:t>
+      </w:r>
+      <w:proofErr w:type="gramStart"/>
+      <w:r>
+        <w:rPr>
+          <w:rStyle w:val="normaltextrun"/>
+        </w:rPr>
+        <w:t>aggregate;</w:t>
+      </w:r>
+      <w:proofErr w:type="gramEnd"/>
+      <w:r>
+        <w:rPr>
+          <w:rStyle w:val="normaltextrun"/>
+        </w:rPr>
+        <w:t xml:space="preserve"> </w:t>
       </w:r>
       <w:r>
         <w:rPr>
@@ -2030,7 +2137,7 @@
 </file>
 
 <file path=word/endnotes.xml><?xml version="1.0" encoding="utf-8"?>
-<w:endnotes xmlns:wpc="http://schemas.microsoft.com/office/word/2010/wordprocessingCanvas" xmlns:cx="http://schemas.microsoft.com/office/drawing/2014/chartex" xmlns:cx1="http://schemas.microsoft.com/office/drawing/2015/9/8/chartex" xmlns:cx2="http://schemas.microsoft.com/office/drawing/2015/10/21/chartex" xmlns:cx3="http://schemas.microsoft.com/office/drawing/2016/5/9/chartex" xmlns:cx4="http://schemas.microsoft.com/office/drawing/2016/5/10/chartex" xmlns:cx5="http://schemas.microsoft.com/office/drawing/2016/5/11/chartex" xmlns:cx6="http://schemas.microsoft.com/office/drawing/2016/5/12/chartex" xmlns:cx7="http://schemas.microsoft.com/office/drawing/2016/5/13/chartex" xmlns:cx8="http://schemas.microsoft.com/office/drawing/2016/5/14/chartex" xmlns:mc="http://schemas.openxmlformats.org/markup-compatibility/2006" xmlns:aink="http://schemas.microsoft.com/office/drawing/2016/ink" xmlns:am3d="http://schemas.microsoft.com/office/drawing/2017/model3d" xmlns:o="urn:schemas-microsoft-com:office:office" xmlns:r="http://schemas.openxmlformats.org/officeDocument/2006/relationships" xmlns:m="http://schemas.openxmlformats.org/officeDocument/2006/math" xmlns:v="urn:schemas-microsoft-com:vml" xmlns:wp14="http://schemas.microsoft.com/office/word/2010/wordprocessingDrawing" xmlns:wp="http://schemas.openxmlformats.org/drawingml/2006/wordprocessingDrawing" xmlns:w10="urn:schemas-microsoft-com:office:word" xmlns:w="http://schemas.openxmlformats.org/wordprocessingml/2006/main" xmlns:w14="http://schemas.microsoft.com/office/word/2010/wordml" xmlns:w15="http://schemas.microsoft.com/office/word/2012/wordml" xmlns:w16cex="http://schemas.microsoft.com/office/word/2018/wordml/cex" xmlns:w16cid="http://schemas.microsoft.com/office/word/2016/wordml/cid" xmlns:w16="http://schemas.microsoft.com/office/word/2018/wordml" xmlns:w16se="http://schemas.microsoft.com/office/word/2015/wordml/symex" xmlns:wpg="http://schemas.microsoft.com/office/word/2010/wordprocessingGroup" xmlns:wpi="http://schemas.microsoft.com/office/word/2010/wordprocessingInk" xmlns:wne="http://schemas.microsoft.com/office/word/2006/wordml" xmlns:wps="http://schemas.microsoft.com/office/word/2010/wordprocessingShape" mc:Ignorable="w14 w15 w16se w16cid w16 w16cex wp14">
+<w:endnotes xmlns:wpc="http://schemas.microsoft.com/office/word/2010/wordprocessingCanvas" xmlns:cx="http://schemas.microsoft.com/office/drawing/2014/chartex" xmlns:cx1="http://schemas.microsoft.com/office/drawing/2015/9/8/chartex" xmlns:cx2="http://schemas.microsoft.com/office/drawing/2015/10/21/chartex" xmlns:cx3="http://schemas.microsoft.com/office/drawing/2016/5/9/chartex" xmlns:cx4="http://schemas.microsoft.com/office/drawing/2016/5/10/chartex" xmlns:cx5="http://schemas.microsoft.com/office/drawing/2016/5/11/chartex" xmlns:cx6="http://schemas.microsoft.com/office/drawing/2016/5/12/chartex" xmlns:cx7="http://schemas.microsoft.com/office/drawing/2016/5/13/chartex" xmlns:cx8="http://schemas.microsoft.com/office/drawing/2016/5/14/chartex" xmlns:mc="http://schemas.openxmlformats.org/markup-compatibility/2006" xmlns:aink="http://schemas.microsoft.com/office/drawing/2016/ink" xmlns:am3d="http://schemas.microsoft.com/office/drawing/2017/model3d" xmlns:o="urn:schemas-microsoft-com:office:office" xmlns:r="http://schemas.openxmlformats.org/officeDocument/2006/relationships" xmlns:m="http://schemas.openxmlformats.org/officeDocument/2006/math" xmlns:v="urn:schemas-microsoft-com:vml" xmlns:wp14="http://schemas.microsoft.com/office/word/2010/wordprocessingDrawing" xmlns:wp="http://schemas.openxmlformats.org/drawingml/2006/wordprocessingDrawing" xmlns:w10="urn:schemas-microsoft-com:office:word" xmlns:w="http://schemas.openxmlformats.org/wordprocessingml/2006/main" xmlns:w14="http://schemas.microsoft.com/office/word/2010/wordml" xmlns:w15="http://schemas.microsoft.com/office/word/2012/wordml" xmlns:w16cex="http://schemas.microsoft.com/office/word/2018/wordml/cex" xmlns:w16cid="http://schemas.microsoft.com/office/word/2016/wordml/cid" xmlns:w16="http://schemas.microsoft.com/office/word/2018/wordml" xmlns:w16sdtdh="http://schemas.microsoft.com/office/word/2020/wordml/sdtdatahash" xmlns:w16se="http://schemas.microsoft.com/office/word/2015/wordml/symex" xmlns:wpg="http://schemas.microsoft.com/office/word/2010/wordprocessingGroup" xmlns:wpi="http://schemas.microsoft.com/office/word/2010/wordprocessingInk" xmlns:wne="http://schemas.microsoft.com/office/word/2006/wordml" xmlns:wps="http://schemas.microsoft.com/office/word/2010/wordprocessingShape" mc:Ignorable="w14 w15 w16se w16cid w16 w16cex w16sdtdh wp14">
   <w:endnote w:type="separator" w:id="-1">
     <w:p>
       <w:r>
@@ -2052,7 +2159,7 @@
 </file>
 
 <file path=word/footer1.xml><?xml version="1.0" encoding="utf-8"?>
-<w:ftr xmlns:wpc="http://schemas.microsoft.com/office/word/2010/wordprocessingCanvas" xmlns:cx="http://schemas.microsoft.com/office/drawing/2014/chartex" xmlns:cx1="http://schemas.microsoft.com/office/drawing/2015/9/8/chartex" xmlns:cx2="http://schemas.microsoft.com/office/drawing/2015/10/21/chartex" xmlns:cx3="http://schemas.microsoft.com/office/drawing/2016/5/9/chartex" xmlns:cx4="http://schemas.microsoft.com/office/drawing/2016/5/10/chartex" xmlns:cx5="http://schemas.microsoft.com/office/drawing/2016/5/11/chartex" xmlns:cx6="http://schemas.microsoft.com/office/drawing/2016/5/12/chartex" xmlns:cx7="http://schemas.microsoft.com/office/drawing/2016/5/13/chartex" xmlns:cx8="http://schemas.microsoft.com/office/drawing/2016/5/14/chartex" xmlns:mc="http://schemas.openxmlformats.org/markup-compatibility/2006" xmlns:aink="http://schemas.microsoft.com/office/drawing/2016/ink" xmlns:am3d="http://schemas.microsoft.com/office/drawing/2017/model3d" xmlns:o="urn:schemas-microsoft-com:office:office" xmlns:r="http://schemas.openxmlformats.org/officeDocument/2006/relationships" xmlns:m="http://schemas.openxmlformats.org/officeDocument/2006/math" xmlns:v="urn:schemas-microsoft-com:vml" xmlns:wp14="http://schemas.microsoft.com/office/word/2010/wordprocessingDrawing" xmlns:wp="http://schemas.openxmlformats.org/drawingml/2006/wordprocessingDrawing" xmlns:w10="urn:schemas-microsoft-com:office:word" xmlns:w="http://schemas.openxmlformats.org/wordprocessingml/2006/main" xmlns:w14="http://schemas.microsoft.com/office/word/2010/wordml" xmlns:w15="http://schemas.microsoft.com/office/word/2012/wordml" xmlns:w16cex="http://schemas.microsoft.com/office/word/2018/wordml/cex" xmlns:w16cid="http://schemas.microsoft.com/office/word/2016/wordml/cid" xmlns:w16="http://schemas.microsoft.com/office/word/2018/wordml" xmlns:w16se="http://schemas.microsoft.com/office/word/2015/wordml/symex" xmlns:wpg="http://schemas.microsoft.com/office/word/2010/wordprocessingGroup" xmlns:wpi="http://schemas.microsoft.com/office/word/2010/wordprocessingInk" xmlns:wne="http://schemas.microsoft.com/office/word/2006/wordml" xmlns:wps="http://schemas.microsoft.com/office/word/2010/wordprocessingShape" mc:Ignorable="w14 w15 w16se w16cid w16 w16cex wp14">
+<w:ftr xmlns:wpc="http://schemas.microsoft.com/office/word/2010/wordprocessingCanvas" xmlns:cx="http://schemas.microsoft.com/office/drawing/2014/chartex" xmlns:cx1="http://schemas.microsoft.com/office/drawing/2015/9/8/chartex" xmlns:cx2="http://schemas.microsoft.com/office/drawing/2015/10/21/chartex" xmlns:cx3="http://schemas.microsoft.com/office/drawing/2016/5/9/chartex" xmlns:cx4="http://schemas.microsoft.com/office/drawing/2016/5/10/chartex" xmlns:cx5="http://schemas.microsoft.com/office/drawing/2016/5/11/chartex" xmlns:cx6="http://schemas.microsoft.com/office/drawing/2016/5/12/chartex" xmlns:cx7="http://schemas.microsoft.com/office/drawing/2016/5/13/chartex" xmlns:cx8="http://schemas.microsoft.com/office/drawing/2016/5/14/chartex" xmlns:mc="http://schemas.openxmlformats.org/markup-compatibility/2006" xmlns:aink="http://schemas.microsoft.com/office/drawing/2016/ink" xmlns:am3d="http://schemas.microsoft.com/office/drawing/2017/model3d" xmlns:o="urn:schemas-microsoft-com:office:office" xmlns:r="http://schemas.openxmlformats.org/officeDocument/2006/relationships" xmlns:m="http://schemas.openxmlformats.org/officeDocument/2006/math" xmlns:v="urn:schemas-microsoft-com:vml" xmlns:wp14="http://schemas.microsoft.com/office/word/2010/wordprocessingDrawing" xmlns:wp="http://schemas.openxmlformats.org/drawingml/2006/wordprocessingDrawing" xmlns:w10="urn:schemas-microsoft-com:office:word" xmlns:w="http://schemas.openxmlformats.org/wordprocessingml/2006/main" xmlns:w14="http://schemas.microsoft.com/office/word/2010/wordml" xmlns:w15="http://schemas.microsoft.com/office/word/2012/wordml" xmlns:w16cex="http://schemas.microsoft.com/office/word/2018/wordml/cex" xmlns:w16cid="http://schemas.microsoft.com/office/word/2016/wordml/cid" xmlns:w16="http://schemas.microsoft.com/office/word/2018/wordml" xmlns:w16sdtdh="http://schemas.microsoft.com/office/word/2020/wordml/sdtdatahash" xmlns:w16se="http://schemas.microsoft.com/office/word/2015/wordml/symex" xmlns:wpg="http://schemas.microsoft.com/office/word/2010/wordprocessingGroup" xmlns:wpi="http://schemas.microsoft.com/office/word/2010/wordprocessingInk" xmlns:wne="http://schemas.microsoft.com/office/word/2006/wordml" xmlns:wps="http://schemas.microsoft.com/office/word/2010/wordprocessingShape" mc:Ignorable="w14 w15 w16se w16cid w16 w16cex w16sdtdh wp14">
   <w:p>
     <w:pPr>
       <w:pStyle w:val="Footer"/>
@@ -2259,7 +2366,7 @@
 </file>
 
 <file path=word/footnotes.xml><?xml version="1.0" encoding="utf-8"?>
-<w:footnotes xmlns:wpc="http://schemas.microsoft.com/office/word/2010/wordprocessingCanvas" xmlns:cx="http://schemas.microsoft.com/office/drawing/2014/chartex" xmlns:cx1="http://schemas.microsoft.com/office/drawing/2015/9/8/chartex" xmlns:cx2="http://schemas.microsoft.com/office/drawing/2015/10/21/chartex" xmlns:cx3="http://schemas.microsoft.com/office/drawing/2016/5/9/chartex" xmlns:cx4="http://schemas.microsoft.com/office/drawing/2016/5/10/chartex" xmlns:cx5="http://schemas.microsoft.com/office/drawing/2016/5/11/chartex" xmlns:cx6="http://schemas.microsoft.com/office/drawing/2016/5/12/chartex" xmlns:cx7="http://schemas.microsoft.com/office/drawing/2016/5/13/chartex" xmlns:cx8="http://schemas.microsoft.com/office/drawing/2016/5/14/chartex" xmlns:mc="http://schemas.openxmlformats.org/markup-compatibility/2006" xmlns:aink="http://schemas.microsoft.com/office/drawing/2016/ink" xmlns:am3d="http://schemas.microsoft.com/office/drawing/2017/model3d" xmlns:o="urn:schemas-microsoft-com:office:office" xmlns:r="http://schemas.openxmlformats.org/officeDocument/2006/relationships" xmlns:m="http://schemas.openxmlformats.org/officeDocument/2006/math" xmlns:v="urn:schemas-microsoft-com:vml" xmlns:wp14="http://schemas.microsoft.com/office/word/2010/wordprocessingDrawing" xmlns:wp="http://schemas.openxmlformats.org/drawingml/2006/wordprocessingDrawing" xmlns:w10="urn:schemas-microsoft-com:office:word" xmlns:w="http://schemas.openxmlformats.org/wordprocessingml/2006/main" xmlns:w14="http://schemas.microsoft.com/office/word/2010/wordml" xmlns:w15="http://schemas.microsoft.com/office/word/2012/wordml" xmlns:w16cex="http://schemas.microsoft.com/office/word/2018/wordml/cex" xmlns:w16cid="http://schemas.microsoft.com/office/word/2016/wordml/cid" xmlns:w16="http://schemas.microsoft.com/office/word/2018/wordml" xmlns:w16se="http://schemas.microsoft.com/office/word/2015/wordml/symex" xmlns:wpg="http://schemas.microsoft.com/office/word/2010/wordprocessingGroup" xmlns:wpi="http://schemas.microsoft.com/office/word/2010/wordprocessingInk" xmlns:wne="http://schemas.microsoft.com/office/word/2006/wordml" xmlns:wps="http://schemas.microsoft.com/office/word/2010/wordprocessingShape" mc:Ignorable="w14 w15 w16se w16cid w16 w16cex wp14">
+<w:footnotes xmlns:wpc="http://schemas.microsoft.com/office/word/2010/wordprocessingCanvas" xmlns:cx="http://schemas.microsoft.com/office/drawing/2014/chartex" xmlns:cx1="http://schemas.microsoft.com/office/drawing/2015/9/8/chartex" xmlns:cx2="http://schemas.microsoft.com/office/drawing/2015/10/21/chartex" xmlns:cx3="http://schemas.microsoft.com/office/drawing/2016/5/9/chartex" xmlns:cx4="http://schemas.microsoft.com/office/drawing/2016/5/10/chartex" xmlns:cx5="http://schemas.microsoft.com/office/drawing/2016/5/11/chartex" xmlns:cx6="http://schemas.microsoft.com/office/drawing/2016/5/12/chartex" xmlns:cx7="http://schemas.microsoft.com/office/drawing/2016/5/13/chartex" xmlns:cx8="http://schemas.microsoft.com/office/drawing/2016/5/14/chartex" xmlns:mc="http://schemas.openxmlformats.org/markup-compatibility/2006" xmlns:aink="http://schemas.microsoft.com/office/drawing/2016/ink" xmlns:am3d="http://schemas.microsoft.com/office/drawing/2017/model3d" xmlns:o="urn:schemas-microsoft-com:office:office" xmlns:r="http://schemas.openxmlformats.org/officeDocument/2006/relationships" xmlns:m="http://schemas.openxmlformats.org/officeDocument/2006/math" xmlns:v="urn:schemas-microsoft-com:vml" xmlns:wp14="http://schemas.microsoft.com/office/word/2010/wordprocessingDrawing" xmlns:wp="http://schemas.openxmlformats.org/drawingml/2006/wordprocessingDrawing" xmlns:w10="urn:schemas-microsoft-com:office:word" xmlns:w="http://schemas.openxmlformats.org/wordprocessingml/2006/main" xmlns:w14="http://schemas.microsoft.com/office/word/2010/wordml" xmlns:w15="http://schemas.microsoft.com/office/word/2012/wordml" xmlns:w16cex="http://schemas.microsoft.com/office/word/2018/wordml/cex" xmlns:w16cid="http://schemas.microsoft.com/office/word/2016/wordml/cid" xmlns:w16="http://schemas.microsoft.com/office/word/2018/wordml" xmlns:w16sdtdh="http://schemas.microsoft.com/office/word/2020/wordml/sdtdatahash" xmlns:w16se="http://schemas.microsoft.com/office/word/2015/wordml/symex" xmlns:wpg="http://schemas.microsoft.com/office/word/2010/wordprocessingGroup" xmlns:wpi="http://schemas.microsoft.com/office/word/2010/wordprocessingInk" xmlns:wne="http://schemas.microsoft.com/office/word/2006/wordml" xmlns:wps="http://schemas.microsoft.com/office/word/2010/wordprocessingShape" mc:Ignorable="w14 w15 w16se w16cid w16 w16cex w16sdtdh wp14">
   <w:footnote w:type="separator" w:id="-1">
     <w:p>
       <w:r>
@@ -2281,7 +2388,7 @@
 </file>
 
 <file path=word/header1.xml><?xml version="1.0" encoding="utf-8"?>
-<w:hdr xmlns:wpc="http://schemas.microsoft.com/office/word/2010/wordprocessingCanvas" xmlns:cx="http://schemas.microsoft.com/office/drawing/2014/chartex" xmlns:cx1="http://schemas.microsoft.com/office/drawing/2015/9/8/chartex" xmlns:cx2="http://schemas.microsoft.com/office/drawing/2015/10/21/chartex" xmlns:cx3="http://schemas.microsoft.com/office/drawing/2016/5/9/chartex" xmlns:cx4="http://schemas.microsoft.com/office/drawing/2016/5/10/chartex" xmlns:cx5="http://schemas.microsoft.com/office/drawing/2016/5/11/chartex" xmlns:cx6="http://schemas.microsoft.com/office/drawing/2016/5/12/chartex" xmlns:cx7="http://schemas.microsoft.com/office/drawing/2016/5/13/chartex" xmlns:cx8="http://schemas.microsoft.com/office/drawing/2016/5/14/chartex" xmlns:mc="http://schemas.openxmlformats.org/markup-compatibility/2006" xmlns:aink="http://schemas.microsoft.com/office/drawing/2016/ink" xmlns:am3d="http://schemas.microsoft.com/office/drawing/2017/model3d" xmlns:o="urn:schemas-microsoft-com:office:office" xmlns:r="http://schemas.openxmlformats.org/officeDocument/2006/relationships" xmlns:m="http://schemas.openxmlformats.org/officeDocument/2006/math" xmlns:v="urn:schemas-microsoft-com:vml" xmlns:wp14="http://schemas.microsoft.com/office/word/2010/wordprocessingDrawing" xmlns:wp="http://schemas.openxmlformats.org/drawingml/2006/wordprocessingDrawing" xmlns:w10="urn:schemas-microsoft-com:office:word" xmlns:w="http://schemas.openxmlformats.org/wordprocessingml/2006/main" xmlns:w14="http://schemas.microsoft.com/office/word/2010/wordml" xmlns:w15="http://schemas.microsoft.com/office/word/2012/wordml" xmlns:w16cex="http://schemas.microsoft.com/office/word/2018/wordml/cex" xmlns:w16cid="http://schemas.microsoft.com/office/word/2016/wordml/cid" xmlns:w16="http://schemas.microsoft.com/office/word/2018/wordml" xmlns:w16se="http://schemas.microsoft.com/office/word/2015/wordml/symex" xmlns:wpg="http://schemas.microsoft.com/office/word/2010/wordprocessingGroup" xmlns:wpi="http://schemas.microsoft.com/office/word/2010/wordprocessingInk" xmlns:wne="http://schemas.microsoft.com/office/word/2006/wordml" xmlns:wps="http://schemas.microsoft.com/office/word/2010/wordprocessingShape" mc:Ignorable="w14 w15 w16se w16cid w16 w16cex wp14">
+<w:hdr xmlns:wpc="http://schemas.microsoft.com/office/word/2010/wordprocessingCanvas" xmlns:cx="http://schemas.microsoft.com/office/drawing/2014/chartex" xmlns:cx1="http://schemas.microsoft.com/office/drawing/2015/9/8/chartex" xmlns:cx2="http://schemas.microsoft.com/office/drawing/2015/10/21/chartex" xmlns:cx3="http://schemas.microsoft.com/office/drawing/2016/5/9/chartex" xmlns:cx4="http://schemas.microsoft.com/office/drawing/2016/5/10/chartex" xmlns:cx5="http://schemas.microsoft.com/office/drawing/2016/5/11/chartex" xmlns:cx6="http://schemas.microsoft.com/office/drawing/2016/5/12/chartex" xmlns:cx7="http://schemas.microsoft.com/office/drawing/2016/5/13/chartex" xmlns:cx8="http://schemas.microsoft.com/office/drawing/2016/5/14/chartex" xmlns:mc="http://schemas.openxmlformats.org/markup-compatibility/2006" xmlns:aink="http://schemas.microsoft.com/office/drawing/2016/ink" xmlns:am3d="http://schemas.microsoft.com/office/drawing/2017/model3d" xmlns:o="urn:schemas-microsoft-com:office:office" xmlns:r="http://schemas.openxmlformats.org/officeDocument/2006/relationships" xmlns:m="http://schemas.openxmlformats.org/officeDocument/2006/math" xmlns:v="urn:schemas-microsoft-com:vml" xmlns:wp14="http://schemas.microsoft.com/office/word/2010/wordprocessingDrawing" xmlns:wp="http://schemas.openxmlformats.org/drawingml/2006/wordprocessingDrawing" xmlns:w10="urn:schemas-microsoft-com:office:word" xmlns:w="http://schemas.openxmlformats.org/wordprocessingml/2006/main" xmlns:w14="http://schemas.microsoft.com/office/word/2010/wordml" xmlns:w15="http://schemas.microsoft.com/office/word/2012/wordml" xmlns:w16cex="http://schemas.microsoft.com/office/word/2018/wordml/cex" xmlns:w16cid="http://schemas.microsoft.com/office/word/2016/wordml/cid" xmlns:w16="http://schemas.microsoft.com/office/word/2018/wordml" xmlns:w16sdtdh="http://schemas.microsoft.com/office/word/2020/wordml/sdtdatahash" xmlns:w16se="http://schemas.microsoft.com/office/word/2015/wordml/symex" xmlns:wpg="http://schemas.microsoft.com/office/word/2010/wordprocessingGroup" xmlns:wpi="http://schemas.microsoft.com/office/word/2010/wordprocessingInk" xmlns:wne="http://schemas.microsoft.com/office/word/2006/wordml" xmlns:wps="http://schemas.microsoft.com/office/word/2010/wordprocessingShape" mc:Ignorable="w14 w15 w16se w16cid w16 w16cex w16sdtdh wp14">
   <w:p>
     <w:pPr>
       <w:pStyle w:val="Header"/>
@@ -2329,7 +2436,7 @@
 </file>
 
 <file path=word/numbering.xml><?xml version="1.0" encoding="utf-8"?>
-<w:numbering xmlns:wpc="http://schemas.microsoft.com/office/word/2010/wordprocessingCanvas" xmlns:cx="http://schemas.microsoft.com/office/drawing/2014/chartex" xmlns:cx1="http://schemas.microsoft.com/office/drawing/2015/9/8/chartex" xmlns:cx2="http://schemas.microsoft.com/office/drawing/2015/10/21/chartex" xmlns:cx3="http://schemas.microsoft.com/office/drawing/2016/5/9/chartex" xmlns:cx4="http://schemas.microsoft.com/office/drawing/2016/5/10/chartex" xmlns:cx5="http://schemas.microsoft.com/office/drawing/2016/5/11/chartex" xmlns:cx6="http://schemas.microsoft.com/office/drawing/2016/5/12/chartex" xmlns:cx7="http://schemas.microsoft.com/office/drawing/2016/5/13/chartex" xmlns:cx8="http://schemas.microsoft.com/office/drawing/2016/5/14/chartex" xmlns:mc="http://schemas.openxmlformats.org/markup-compatibility/2006" xmlns:aink="http://schemas.microsoft.com/office/drawing/2016/ink" xmlns:am3d="http://schemas.microsoft.com/office/drawing/2017/model3d" xmlns:o="urn:schemas-microsoft-com:office:office" xmlns:r="http://schemas.openxmlformats.org/officeDocument/2006/relationships" xmlns:m="http://schemas.openxmlformats.org/officeDocument/2006/math" xmlns:v="urn:schemas-microsoft-com:vml" xmlns:wp14="http://schemas.microsoft.com/office/word/2010/wordprocessingDrawing" xmlns:wp="http://schemas.openxmlformats.org/drawingml/2006/wordprocessingDrawing" xmlns:w10="urn:schemas-microsoft-com:office:word" xmlns:w="http://schemas.openxmlformats.org/wordprocessingml/2006/main" xmlns:w14="http://schemas.microsoft.com/office/word/2010/wordml" xmlns:w15="http://schemas.microsoft.com/office/word/2012/wordml" xmlns:w16cex="http://schemas.microsoft.com/office/word/2018/wordml/cex" xmlns:w16cid="http://schemas.microsoft.com/office/word/2016/wordml/cid" xmlns:w16="http://schemas.microsoft.com/office/word/2018/wordml" xmlns:w16se="http://schemas.microsoft.com/office/word/2015/wordml/symex" xmlns:wpg="http://schemas.microsoft.com/office/word/2010/wordprocessingGroup" xmlns:wpi="http://schemas.microsoft.com/office/word/2010/wordprocessingInk" xmlns:wne="http://schemas.microsoft.com/office/word/2006/wordml" xmlns:wps="http://schemas.microsoft.com/office/word/2010/wordprocessingShape" mc:Ignorable="w14 w15 w16se w16cid w16 w16cex wp14">
+<w:numbering xmlns:wpc="http://schemas.microsoft.com/office/word/2010/wordprocessingCanvas" xmlns:cx="http://schemas.microsoft.com/office/drawing/2014/chartex" xmlns:cx1="http://schemas.microsoft.com/office/drawing/2015/9/8/chartex" xmlns:cx2="http://schemas.microsoft.com/office/drawing/2015/10/21/chartex" xmlns:cx3="http://schemas.microsoft.com/office/drawing/2016/5/9/chartex" xmlns:cx4="http://schemas.microsoft.com/office/drawing/2016/5/10/chartex" xmlns:cx5="http://schemas.microsoft.com/office/drawing/2016/5/11/chartex" xmlns:cx6="http://schemas.microsoft.com/office/drawing/2016/5/12/chartex" xmlns:cx7="http://schemas.microsoft.com/office/drawing/2016/5/13/chartex" xmlns:cx8="http://schemas.microsoft.com/office/drawing/2016/5/14/chartex" xmlns:mc="http://schemas.openxmlformats.org/markup-compatibility/2006" xmlns:aink="http://schemas.microsoft.com/office/drawing/2016/ink" xmlns:am3d="http://schemas.microsoft.com/office/drawing/2017/model3d" xmlns:o="urn:schemas-microsoft-com:office:office" xmlns:r="http://schemas.openxmlformats.org/officeDocument/2006/relationships" xmlns:m="http://schemas.openxmlformats.org/officeDocument/2006/math" xmlns:v="urn:schemas-microsoft-com:vml" xmlns:wp14="http://schemas.microsoft.com/office/word/2010/wordprocessingDrawing" xmlns:wp="http://schemas.openxmlformats.org/drawingml/2006/wordprocessingDrawing" xmlns:w10="urn:schemas-microsoft-com:office:word" xmlns:w="http://schemas.openxmlformats.org/wordprocessingml/2006/main" xmlns:w14="http://schemas.microsoft.com/office/word/2010/wordml" xmlns:w15="http://schemas.microsoft.com/office/word/2012/wordml" xmlns:w16cex="http://schemas.microsoft.com/office/word/2018/wordml/cex" xmlns:w16cid="http://schemas.microsoft.com/office/word/2016/wordml/cid" xmlns:w16="http://schemas.microsoft.com/office/word/2018/wordml" xmlns:w16sdtdh="http://schemas.microsoft.com/office/word/2020/wordml/sdtdatahash" xmlns:w16se="http://schemas.microsoft.com/office/word/2015/wordml/symex" xmlns:wpg="http://schemas.microsoft.com/office/word/2010/wordprocessingGroup" xmlns:wpi="http://schemas.microsoft.com/office/word/2010/wordprocessingInk" xmlns:wne="http://schemas.microsoft.com/office/word/2006/wordml" xmlns:wps="http://schemas.microsoft.com/office/word/2010/wordprocessingShape" mc:Ignorable="w14 w15 w16se w16cid w16 w16cex w16sdtdh wp14">
   <w:abstractNum w:abstractNumId="0" w15:restartNumberingAfterBreak="0">
     <w:nsid w:val="FFFFFFFE"/>
     <w:multiLevelType w:val="singleLevel"/>
@@ -3914,7 +4021,7 @@
 </file>
 
 <file path=word/styles.xml><?xml version="1.0" encoding="utf-8"?>
-<w:styles xmlns:mc="http://schemas.openxmlformats.org/markup-compatibility/2006" xmlns:r="http://schemas.openxmlformats.org/officeDocument/2006/relationships" xmlns:w="http://schemas.openxmlformats.org/wordprocessingml/2006/main" xmlns:w14="http://schemas.microsoft.com/office/word/2010/wordml" xmlns:w15="http://schemas.microsoft.com/office/word/2012/wordml" xmlns:w16cex="http://schemas.microsoft.com/office/word/2018/wordml/cex" xmlns:w16cid="http://schemas.microsoft.com/office/word/2016/wordml/cid" xmlns:w16="http://schemas.microsoft.com/office/word/2018/wordml" xmlns:w16se="http://schemas.microsoft.com/office/word/2015/wordml/symex" mc:Ignorable="w14 w15 w16se w16cid w16 w16cex">
+<w:styles xmlns:mc="http://schemas.openxmlformats.org/markup-compatibility/2006" xmlns:r="http://schemas.openxmlformats.org/officeDocument/2006/relationships" xmlns:w="http://schemas.openxmlformats.org/wordprocessingml/2006/main" xmlns:w14="http://schemas.microsoft.com/office/word/2010/wordml" xmlns:w15="http://schemas.microsoft.com/office/word/2012/wordml" xmlns:w16cex="http://schemas.microsoft.com/office/word/2018/wordml/cex" xmlns:w16cid="http://schemas.microsoft.com/office/word/2016/wordml/cid" xmlns:w16="http://schemas.microsoft.com/office/word/2018/wordml" xmlns:w16sdtdh="http://schemas.microsoft.com/office/word/2020/wordml/sdtdatahash" xmlns:w16se="http://schemas.microsoft.com/office/word/2015/wordml/symex" mc:Ignorable="w14 w15 w16se w16cid w16 w16cex w16sdtdh">
   <w:docDefaults>
     <w:rPrDefault>
       <w:rPr>
@@ -4019,6 +4126,7 @@
     <w:lsdException w:name="HTML Sample" w:semiHidden="1" w:unhideWhenUsed="1"/>
     <w:lsdException w:name="HTML Typewriter" w:semiHidden="1" w:unhideWhenUsed="1"/>
     <w:lsdException w:name="HTML Variable" w:semiHidden="1" w:unhideWhenUsed="1"/>
+    <w:lsdException w:name="Normal Table" w:semiHidden="1" w:unhideWhenUsed="1"/>
     <w:lsdException w:name="annotation subject" w:semiHidden="1" w:unhideWhenUsed="1"/>
     <w:lsdException w:name="No List" w:semiHidden="1" w:unhideWhenUsed="1"/>
     <w:lsdException w:name="Outline List 1" w:semiHidden="1" w:unhideWhenUsed="1"/>
@@ -4061,8 +4169,11 @@
     <w:lsdException w:name="Table Contemporary" w:semiHidden="1" w:unhideWhenUsed="1"/>
     <w:lsdException w:name="Table Elegant" w:semiHidden="1" w:unhideWhenUsed="1"/>
     <w:lsdException w:name="Table Professional" w:semiHidden="1" w:unhideWhenUsed="1"/>
+    <w:lsdException w:name="Table Subtle 1" w:semiHidden="1" w:unhideWhenUsed="1"/>
     <w:lsdException w:name="Table Subtle 2" w:semiHidden="1" w:unhideWhenUsed="1"/>
     <w:lsdException w:name="Table Web 1" w:semiHidden="1" w:unhideWhenUsed="1"/>
+    <w:lsdException w:name="Table Web 2" w:semiHidden="1" w:unhideWhenUsed="1"/>
+    <w:lsdException w:name="Table Web 3" w:semiHidden="1" w:unhideWhenUsed="1"/>
     <w:lsdException w:name="Balloon Text" w:semiHidden="1" w:unhideWhenUsed="1"/>
     <w:lsdException w:name="Table Theme" w:semiHidden="1" w:unhideWhenUsed="1"/>
     <w:lsdException w:name="Placeholder Text" w:semiHidden="1" w:uiPriority="99"/>
@@ -5124,6 +5235,12 @@
 </file>
 
 <file path=customXml/item1.xml><?xml version="1.0" encoding="utf-8"?>
+<p:properties xmlns:p="http://schemas.microsoft.com/office/2006/metadata/properties" xmlns:xsi="http://www.w3.org/2001/XMLSchema-instance" xmlns:pc="http://schemas.microsoft.com/office/infopath/2007/PartnerControls">
+  <documentManagement/>
+</p:properties>
+</file>
+
+<file path=customXml/item2.xml><?xml version="1.0" encoding="utf-8"?>
 <ct:contentTypeSchema xmlns:ct="http://schemas.microsoft.com/office/2006/metadata/contentType" xmlns:ma="http://schemas.microsoft.com/office/2006/metadata/properties/metaAttributes" ct:_="" ma:_="" ma:contentTypeName="Document" ma:contentTypeID="0x010100917C3BC2CC20A14D9B7537BB28A2CE02" ma:contentTypeVersion="10" ma:contentTypeDescription="Create a new document." ma:contentTypeScope="" ma:versionID="43401924891e3fb2c87a597843c77e64">
   <xsd:schema xmlns:xsd="http://www.w3.org/2001/XMLSchema" xmlns:xs="http://www.w3.org/2001/XMLSchema" xmlns:p="http://schemas.microsoft.com/office/2006/metadata/properties" xmlns:ns2="62355c70-78fc-4fb4-8fe4-4e7254d6ce01" xmlns:ns3="98f829e7-34fd-45f4-bcbb-3de83a57b455" targetNamespace="http://schemas.microsoft.com/office/2006/metadata/properties" ma:root="true" ma:fieldsID="0cee515cdc8ff1e953f583ab75ee1f0c" ns2:_="" ns3:_="">
     <xsd:import namespace="62355c70-78fc-4fb4-8fe4-4e7254d6ce01"/>
@@ -5328,17 +5445,7 @@
 </ct:contentTypeSchema>
 </file>
 
-<file path=customXml/item2.xml><?xml version="1.0" encoding="utf-8"?>
-<p:properties xmlns:p="http://schemas.microsoft.com/office/2006/metadata/properties" xmlns:xsi="http://www.w3.org/2001/XMLSchema-instance" xmlns:pc="http://schemas.microsoft.com/office/infopath/2007/PartnerControls">
-  <documentManagement/>
-</p:properties>
-</file>
-
 <file path=customXml/item3.xml><?xml version="1.0" encoding="utf-8"?>
-<b:Sources xmlns:b="http://schemas.openxmlformats.org/officeDocument/2006/bibliography" xmlns="http://schemas.openxmlformats.org/officeDocument/2006/bibliography" SelectedStyle="\APA.XSL" StyleName="APA"/>
-</file>
-
-<file path=customXml/item4.xml><?xml version="1.0" encoding="utf-8"?>
 <?mso-contentType ?>
 <FormTemplates xmlns="http://schemas.microsoft.com/sharepoint/v3/contenttype/forms">
   <Display>DocumentLibraryForm</Display>
@@ -5347,7 +5454,20 @@
 </FormTemplates>
 </file>
 
+<file path=customXml/item4.xml><?xml version="1.0" encoding="utf-8"?>
+<b:Sources xmlns:b="http://schemas.openxmlformats.org/officeDocument/2006/bibliography" xmlns="http://schemas.openxmlformats.org/officeDocument/2006/bibliography" SelectedStyle="\APA.XSL" StyleName="APA"/>
+</file>
+
 <file path=customXml/itemProps1.xml><?xml version="1.0" encoding="utf-8"?>
+<ds:datastoreItem xmlns:ds="http://schemas.openxmlformats.org/officeDocument/2006/customXml" ds:itemID="{85FD9643-12E5-45C0-AD48-A08DAE151F34}">
+  <ds:schemaRefs>
+    <ds:schemaRef ds:uri="http://schemas.microsoft.com/office/2006/metadata/properties"/>
+    <ds:schemaRef ds:uri="http://schemas.microsoft.com/office/infopath/2007/PartnerControls"/>
+  </ds:schemaRefs>
+</ds:datastoreItem>
+</file>
+
+<file path=customXml/itemProps2.xml><?xml version="1.0" encoding="utf-8"?>
 <ds:datastoreItem xmlns:ds="http://schemas.openxmlformats.org/officeDocument/2006/customXml" ds:itemID="{DA797E05-325B-4F7C-81D4-0654CA94DA89}">
   <ds:schemaRefs>
     <ds:schemaRef ds:uri="http://schemas.microsoft.com/office/2006/metadata/contentType"/>
@@ -5366,27 +5486,18 @@
 </ds:datastoreItem>
 </file>
 
-<file path=customXml/itemProps2.xml><?xml version="1.0" encoding="utf-8"?>
-<ds:datastoreItem xmlns:ds="http://schemas.openxmlformats.org/officeDocument/2006/customXml" ds:itemID="{85FD9643-12E5-45C0-AD48-A08DAE151F34}">
+<file path=customXml/itemProps3.xml><?xml version="1.0" encoding="utf-8"?>
+<ds:datastoreItem xmlns:ds="http://schemas.openxmlformats.org/officeDocument/2006/customXml" ds:itemID="{2ED3B560-6FB1-48FB-9349-25691E00688B}">
   <ds:schemaRefs>
-    <ds:schemaRef ds:uri="http://schemas.microsoft.com/office/2006/metadata/properties"/>
-    <ds:schemaRef ds:uri="http://schemas.microsoft.com/office/infopath/2007/PartnerControls"/>
+    <ds:schemaRef ds:uri="http://schemas.microsoft.com/sharepoint/v3/contenttype/forms"/>
   </ds:schemaRefs>
 </ds:datastoreItem>
 </file>
 
-<file path=customXml/itemProps3.xml><?xml version="1.0" encoding="utf-8"?>
+<file path=customXml/itemProps4.xml><?xml version="1.0" encoding="utf-8"?>
 <ds:datastoreItem xmlns:ds="http://schemas.openxmlformats.org/officeDocument/2006/customXml" ds:itemID="{563FDC02-ED92-4586-A381-14F9979DAE00}">
   <ds:schemaRefs>
     <ds:schemaRef ds:uri="http://schemas.openxmlformats.org/officeDocument/2006/bibliography"/>
   </ds:schemaRefs>
 </ds:datastoreItem>
-</file>
-
-<file path=customXml/itemProps4.xml><?xml version="1.0" encoding="utf-8"?>
-<ds:datastoreItem xmlns:ds="http://schemas.openxmlformats.org/officeDocument/2006/customXml" ds:itemID="{2ED3B560-6FB1-48FB-9349-25691E00688B}">
-  <ds:schemaRefs>
-    <ds:schemaRef ds:uri="http://schemas.microsoft.com/sharepoint/v3/contenttype/forms"/>
-  </ds:schemaRefs>
-</ds:datastoreItem>
 </file>
</xml_diff>